<commit_message>
#fix: refactored inheritance entities #feat: create all entities
</commit_message>
<xml_diff>
--- a/documentation/report.docx
+++ b/documentation/report.docx
@@ -75,6 +75,858 @@
       </w:r>
       <w:r>
         <w:t>Описание проблемы</w:t>
+      </w:r>
+    </w:p>
+    <w:p/>
+    <w:p>
+      <w:r>
+        <w:t>Введение-1.</w:t>
+      </w:r>
+    </w:p>
+    <w:p/>
+    <w:p>
+      <w:r>
+        <w:t>Современные организации все больше осознают значимость и необходимость службы технической поддержки для обеспечения эффективного функционирования своих информационных систем и удовлетворения потребностей клиентов. Однако, вместе с ростом объема работы, служба технической поддержки сталкивается с вызовами в области масштабирования, управления запросами и обработки данных, что требует автоматизации рутинных задач и повышения эффективности процессов.</w:t>
+      </w:r>
+    </w:p>
+    <w:p/>
+    <w:p>
+      <w:r>
+        <w:t xml:space="preserve">Целью данной дипломной работы является разработка программного обеспечения, которое будет способствовать автоматизации работы службы технической поддержки и оптимизации ее процессов. Для достижения этой цели будет использован набор современных технологий, включающий Java, </w:t>
+      </w:r>
+      <w:proofErr w:type="spellStart"/>
+      <w:r>
+        <w:t>React</w:t>
+      </w:r>
+      <w:proofErr w:type="spellEnd"/>
+      <w:r>
+        <w:t xml:space="preserve"> и </w:t>
+      </w:r>
+      <w:proofErr w:type="spellStart"/>
+      <w:r>
+        <w:t>PostgreSQL</w:t>
+      </w:r>
+      <w:proofErr w:type="spellEnd"/>
+      <w:r>
+        <w:t>.</w:t>
+      </w:r>
+    </w:p>
+    <w:p/>
+    <w:p>
+      <w:r>
+        <w:t>Дипломная работа состоит из следующих разделов:</w:t>
+      </w:r>
+    </w:p>
+    <w:p/>
+    <w:p>
+      <w:r>
+        <w:t>Обоснование актуальности разработки. В данном разделе будет рассмотрена актуальность автоматизации работы службы технической поддержки, выявлены основные проблемы, с которыми сталкиваются организации, и обоснована необходимость разработки программного обеспечения для решения этих проблем.</w:t>
+      </w:r>
+    </w:p>
+    <w:p/>
+    <w:p>
+      <w:r>
+        <w:t xml:space="preserve">Разработка программного обеспечения. В этом разделе будет представлен процесс разработки программного обеспечения, включая анализ требований, проектирование архитектуры системы, реализацию функциональности с использованием языка программирования Java и фреймворка </w:t>
+      </w:r>
+      <w:proofErr w:type="spellStart"/>
+      <w:r>
+        <w:t>React</w:t>
+      </w:r>
+      <w:proofErr w:type="spellEnd"/>
+      <w:r>
+        <w:t xml:space="preserve">, а также интеграцию с базой данных </w:t>
+      </w:r>
+      <w:proofErr w:type="spellStart"/>
+      <w:r>
+        <w:t>PostgreSQL</w:t>
+      </w:r>
+      <w:proofErr w:type="spellEnd"/>
+      <w:r>
+        <w:t>.</w:t>
+      </w:r>
+    </w:p>
+    <w:p/>
+    <w:p>
+      <w:r>
+        <w:t>Тестирование программного обеспечения. В данном разделе будет описан подход к тестированию разработанного программного обеспечения, включая план тестирования, методики и инструменты, использованные для проверки функциональности, надежности и производительности системы.</w:t>
+      </w:r>
+    </w:p>
+    <w:p/>
+    <w:p>
+      <w:r>
+        <w:t>Программная документация. В этом разделе будет представлена документация, необходимая для использования, установки и поддержки разработанного программного обеспечения, включая инструкции по установке, руководства пользователя и администратора.</w:t>
+      </w:r>
+    </w:p>
+    <w:p/>
+    <w:p>
+      <w:r>
+        <w:t>Заключение. В данном разделе будут сделаны выводы о проделанной работе, обсуждены достижения и ограничения разработанного программного обеспечения, а также предложены рекомендации для</w:t>
+      </w:r>
+    </w:p>
+    <w:p/>
+    <w:p>
+      <w:r>
+        <w:t>Введение-2.</w:t>
+      </w:r>
+    </w:p>
+    <w:p>
+      <w:r>
+        <w:t>В современном мире, когда все больше компаний осознают значение качественной технической поддержки для своих клиентов, автоматизация процессов работы службы технической поддержки становится все более актуальной. Ручное решение проблем и запросов клиентов может быть длительным и неэффективным процессом, требующим большого количества времени и ресурсов.</w:t>
+      </w:r>
+    </w:p>
+    <w:p/>
+    <w:p>
+      <w:r>
+        <w:t xml:space="preserve">Цель данной дипломной работы - разработка программного обеспечения для автоматизации работы службы технической поддержки. Для достижения этой цели будет использован набор технологий, включающий в себя язык программирования Java, библиотеку </w:t>
+      </w:r>
+      <w:proofErr w:type="spellStart"/>
+      <w:r>
+        <w:t>React</w:t>
+      </w:r>
+      <w:proofErr w:type="spellEnd"/>
+      <w:r>
+        <w:t xml:space="preserve"> и систему управления базами данных </w:t>
+      </w:r>
+      <w:proofErr w:type="spellStart"/>
+      <w:r>
+        <w:t>PostgreSQL</w:t>
+      </w:r>
+      <w:proofErr w:type="spellEnd"/>
+      <w:r>
+        <w:t>.</w:t>
+      </w:r>
+    </w:p>
+    <w:p/>
+    <w:p>
+      <w:r>
+        <w:t>В первом разделе "Обоснование актуальности разработки" будет проведен анализ существующих подходов к автоматизации работы службы технической поддержки, и будет показано, как разработка программного обеспечения может повысить эффективность работы службы технической поддержки.</w:t>
+      </w:r>
+    </w:p>
+    <w:p/>
+    <w:p>
+      <w:r>
+        <w:lastRenderedPageBreak/>
+        <w:t>В разделе "Разработка программного обеспечения" будет описан процесс создания программного обеспечения, используя выбранный набор технологий. Будут рассмотрены основные аспекты проектирования, разработки и тестирования программного обеспечения.</w:t>
+      </w:r>
+    </w:p>
+    <w:p/>
+    <w:p>
+      <w:r>
+        <w:t>Раздел "Тестирование программного обеспечения" посвящен процессу проверки функциональности и качества программного обеспечения, разработанного для автоматизации работы службы технической поддержки.</w:t>
+      </w:r>
+    </w:p>
+    <w:p/>
+    <w:p>
+      <w:r>
+        <w:t>В разделе "Программная документация" будет описана документация, созданная в рамках разработки программного обеспечения, включая описание функциональных требований, проектирование системы, инструкции по установке и использованию.</w:t>
+      </w:r>
+    </w:p>
+    <w:p/>
+    <w:p>
+      <w:r>
+        <w:t>В заключении будет произведена оценка эффективности разработанного программного обеспечения и будут сформулированы выводы о его применимости и практической значимости.</w:t>
+      </w:r>
+    </w:p>
+    <w:p/>
+    <w:p>
+      <w:r>
+        <w:t>В списке использованных источников будут представлены научные статьи, книги и другие источники, использованные в ходе работы.</w:t>
+      </w:r>
+    </w:p>
+    <w:p/>
+    <w:p>
+      <w:r>
+        <w:t>В приложении к дипломной работе будет представлен листинг наиболее значимых частей программы, разработанной для автоматизации работы службы технической поддержки.</w:t>
+      </w:r>
+    </w:p>
+    <w:p/>
+    <w:p>
+      <w:r>
+        <w:t>Обоснование-1.</w:t>
+      </w:r>
+    </w:p>
+    <w:p>
+      <w:r>
+        <w:t xml:space="preserve">Выбор набора технологий для разработки программного обеспечения является критическим шагом, который должен быть обоснован на основе требований проекта и возможностей каждой технологии. В данной дипломной работе будет использован следующий набор технологий: Java, </w:t>
+      </w:r>
+      <w:proofErr w:type="spellStart"/>
+      <w:r>
+        <w:t>React</w:t>
+      </w:r>
+      <w:proofErr w:type="spellEnd"/>
+      <w:r>
+        <w:t xml:space="preserve"> и </w:t>
+      </w:r>
+      <w:proofErr w:type="spellStart"/>
+      <w:r>
+        <w:t>PostgreSQL</w:t>
+      </w:r>
+      <w:proofErr w:type="spellEnd"/>
+      <w:r>
+        <w:t>. Вот обоснование выбора каждой из них:</w:t>
+      </w:r>
+    </w:p>
+    <w:p/>
+    <w:p>
+      <w:r>
+        <w:t>Java:</w:t>
+      </w:r>
+    </w:p>
+    <w:p>
+      <w:r>
+        <w:lastRenderedPageBreak/>
+        <w:t>Java является одним из самых популярных и широко используемых языков программирования в индустрии. Его главные преимущества включают масштабируемость, переносимость и обширную поддержку разработчиков. Благодаря своей объектно-ориентированной природе, Java обеспечивает модульность и возможность повторного использования кода, что является важным аспектом при разработке программного обеспечения для автоматизации работы службы технической поддержки. Кроме того, Java обладает богатым экосистемой инструментов и фреймворков, которые упрощают разработку и обеспечивают высокую производительность.</w:t>
+      </w:r>
+    </w:p>
+    <w:p/>
+    <w:p>
+      <w:proofErr w:type="spellStart"/>
+      <w:r>
+        <w:t>React</w:t>
+      </w:r>
+      <w:proofErr w:type="spellEnd"/>
+      <w:r>
+        <w:t>:</w:t>
+      </w:r>
+    </w:p>
+    <w:p>
+      <w:proofErr w:type="spellStart"/>
+      <w:r>
+        <w:t>React</w:t>
+      </w:r>
+      <w:proofErr w:type="spellEnd"/>
+      <w:r>
+        <w:t xml:space="preserve"> является мощной и гибкой библиотекой JavaScript для разработки пользовательских интерфейсов. Он позволяет создавать компоненты, которые могут быть повторно использованы и эффективно управляться. Преимущества </w:t>
+      </w:r>
+      <w:proofErr w:type="spellStart"/>
+      <w:r>
+        <w:t>React</w:t>
+      </w:r>
+      <w:proofErr w:type="spellEnd"/>
+      <w:r>
+        <w:t xml:space="preserve"> включают быструю отрисовку компонентов, удобную манипуляцию DOM и возможность создания масштабируемых и интерактивных пользовательских интерфейсов. В контексте разработки программного обеспечения для службы технической поддержки, </w:t>
+      </w:r>
+      <w:proofErr w:type="spellStart"/>
+      <w:r>
+        <w:t>React</w:t>
+      </w:r>
+      <w:proofErr w:type="spellEnd"/>
+      <w:r>
+        <w:t xml:space="preserve"> позволяет создавать дружественные и отзывчивые интерфейсы для клиентов и сотрудников технической поддержки.</w:t>
+      </w:r>
+    </w:p>
+    <w:p/>
+    <w:p>
+      <w:proofErr w:type="spellStart"/>
+      <w:r>
+        <w:t>PostgreSQL</w:t>
+      </w:r>
+      <w:proofErr w:type="spellEnd"/>
+      <w:r>
+        <w:t>:</w:t>
+      </w:r>
+    </w:p>
+    <w:p>
+      <w:proofErr w:type="spellStart"/>
+      <w:r>
+        <w:t>PostgreSQL</w:t>
+      </w:r>
+      <w:proofErr w:type="spellEnd"/>
+      <w:r>
+        <w:t xml:space="preserve"> является мощной и надежной системой управления базами данных с открытым исходным кодом. Она обладает широкими возможностями для хранения, организации и обработки данных. </w:t>
+      </w:r>
+      <w:proofErr w:type="spellStart"/>
+      <w:r>
+        <w:t>PostgreSQL</w:t>
+      </w:r>
+      <w:proofErr w:type="spellEnd"/>
+      <w:r>
+        <w:t xml:space="preserve"> поддерживает сложные запросы, транзакции, индексы и другие функциональности, необходимые для эффективной работы службы технической поддержки. Благодаря своей надежности и производительности, </w:t>
+      </w:r>
+      <w:proofErr w:type="spellStart"/>
+      <w:r>
+        <w:t>PostgreSQL</w:t>
+      </w:r>
+      <w:proofErr w:type="spellEnd"/>
+      <w:r>
+        <w:t xml:space="preserve"> является идеальным выбором для обработки и хранения больших объемов данных, которые могут возникать при обработке запросов и проблем от клиентов.</w:t>
+      </w:r>
+    </w:p>
+    <w:p/>
+    <w:p>
+      <w:r>
+        <w:t xml:space="preserve">Выбранный набор технологий сочетает в себе силу и гибкость Java, простоту и эффективность </w:t>
+      </w:r>
+      <w:proofErr w:type="spellStart"/>
+      <w:r>
+        <w:t>React</w:t>
+      </w:r>
+      <w:proofErr w:type="spellEnd"/>
+      <w:r>
+        <w:t xml:space="preserve">, а также надежность и масштабируемость </w:t>
+      </w:r>
+      <w:proofErr w:type="spellStart"/>
+      <w:r>
+        <w:t>PostgreSQL</w:t>
+      </w:r>
+      <w:proofErr w:type="spellEnd"/>
+      <w:r>
+        <w:t>. Это позволит разработать программное обеспечение, которое будет легко расширяемым, производительным, отзывчивым и способным обрабатывать большие объемы данных.</w:t>
+      </w:r>
+    </w:p>
+    <w:p/>
+    <w:p>
+      <w:r>
+        <w:t xml:space="preserve">Кроме того, Java, </w:t>
+      </w:r>
+      <w:proofErr w:type="spellStart"/>
+      <w:r>
+        <w:t>React</w:t>
+      </w:r>
+      <w:proofErr w:type="spellEnd"/>
+      <w:r>
+        <w:t xml:space="preserve"> и </w:t>
+      </w:r>
+      <w:proofErr w:type="spellStart"/>
+      <w:r>
+        <w:t>PostgreSQL</w:t>
+      </w:r>
+      <w:proofErr w:type="spellEnd"/>
+      <w:r>
+        <w:t xml:space="preserve"> являются широко распространенными и хорошо поддерживаемыми технологиями в сообществе разработчиков. Это означает наличие обширной документации, множества готовых решений и активного сообщества, готового оказать поддержку и помощь при разработке.</w:t>
+      </w:r>
+    </w:p>
+    <w:p/>
+    <w:p>
+      <w:r>
+        <w:t>В целом, выбранный набор технологий обеспечивает оптимальное сочетание функциональности, производительности и удобства разработки, что делает его подходящим для разработки программного обеспечения для автоматизации работы службы технической поддержки.</w:t>
+      </w:r>
+    </w:p>
+    <w:p>
+      <w:r>
+        <w:t>Обоснование-2.</w:t>
+      </w:r>
+    </w:p>
+    <w:p>
+      <w:r>
+        <w:t xml:space="preserve">Выбор определенного набора технологий для разработки программного обеспечения для автоматизации работы службы технической поддержки является ключевым фактором, который требует внимательного обоснования. В данной работе предлагается использовать следующий набор технологий: Spring (включая Spring Boot, Spring Data JPA и Spring Security) для серверной части, </w:t>
+      </w:r>
+      <w:proofErr w:type="spellStart"/>
+      <w:r>
+        <w:t>React</w:t>
+      </w:r>
+      <w:proofErr w:type="spellEnd"/>
+      <w:r>
+        <w:t xml:space="preserve"> для клиентской части и </w:t>
+      </w:r>
+      <w:proofErr w:type="spellStart"/>
+      <w:r>
+        <w:t>PostgreSQL</w:t>
+      </w:r>
+      <w:proofErr w:type="spellEnd"/>
+      <w:r>
+        <w:t xml:space="preserve"> в качестве системы управления базами данных. Обоснование выбора каждой из этих технологий представлено ниже:</w:t>
+      </w:r>
+    </w:p>
+    <w:p/>
+    <w:p>
+      <w:r>
+        <w:t>1. Spring:</w:t>
+      </w:r>
+    </w:p>
+    <w:p>
+      <w:r>
+        <w:t xml:space="preserve">Spring является одним из наиболее популярных и широко применяемых фреймворков для разработки Java-приложений. Он предоставляет множество готовых решений и инструментов, которые значительно упрощают процесс разработки и повышают производительность. Spring Boot, в свою очередь, предоставляет удобные средства для создания автономных и самодостаточных приложений, что упрощает развертывание и поддержку. Spring Data JPA предоставляет высокоуровневый интерфейс для взаимодействия с базами данных и упрощает работу с объектно-реляционным отображением (ORM). Spring Security обеспечивает безопасность приложения, включая аутентификацию, авторизацию и управление правами доступа. </w:t>
+      </w:r>
+    </w:p>
+    <w:p/>
+    <w:p>
+      <w:r>
+        <w:t xml:space="preserve">2. </w:t>
+      </w:r>
+      <w:proofErr w:type="spellStart"/>
+      <w:r>
+        <w:t>React</w:t>
+      </w:r>
+      <w:proofErr w:type="spellEnd"/>
+      <w:r>
+        <w:t>:</w:t>
+      </w:r>
+    </w:p>
+    <w:p>
+      <w:proofErr w:type="spellStart"/>
+      <w:r>
+        <w:lastRenderedPageBreak/>
+        <w:t>React</w:t>
+      </w:r>
+      <w:proofErr w:type="spellEnd"/>
+      <w:r>
+        <w:t xml:space="preserve"> является мощной и гибкой библиотекой JavaScript для разработки пользовательских интерфейсов. Он позволяет создавать компоненты, которые могут быть повторно использованы и эффективно управляться. </w:t>
+      </w:r>
+      <w:proofErr w:type="spellStart"/>
+      <w:r>
+        <w:t>React</w:t>
+      </w:r>
+      <w:proofErr w:type="spellEnd"/>
+      <w:r>
+        <w:t xml:space="preserve"> обеспечивает быструю отрисовку компонентов и удобную манипуляцию DOM, что позволяет создавать интерактивные и отзывчивые пользовательские интерфейсы. Кроме того, </w:t>
+      </w:r>
+      <w:proofErr w:type="spellStart"/>
+      <w:r>
+        <w:t>React</w:t>
+      </w:r>
+      <w:proofErr w:type="spellEnd"/>
+      <w:r>
+        <w:t xml:space="preserve"> имеет развитое сообщество и богатую экосистему, что обеспечивает доступ к множеству готовых компонентов и инструментов разработки.</w:t>
+      </w:r>
+    </w:p>
+    <w:p/>
+    <w:p>
+      <w:r>
+        <w:t xml:space="preserve">3. </w:t>
+      </w:r>
+      <w:proofErr w:type="spellStart"/>
+      <w:r>
+        <w:t>PostgreSQL</w:t>
+      </w:r>
+      <w:proofErr w:type="spellEnd"/>
+      <w:r>
+        <w:t>:</w:t>
+      </w:r>
+    </w:p>
+    <w:p>
+      <w:proofErr w:type="spellStart"/>
+      <w:r>
+        <w:t>PostgreSQL</w:t>
+      </w:r>
+      <w:proofErr w:type="spellEnd"/>
+      <w:r>
+        <w:t xml:space="preserve"> является мощной и надежной системой управления базами данных с открытым исходным кодом. Она обладает широкими возможностями для хранения, организации и обработки данных. </w:t>
+      </w:r>
+      <w:proofErr w:type="spellStart"/>
+      <w:r>
+        <w:t>PostgreSQL</w:t>
+      </w:r>
+      <w:proofErr w:type="spellEnd"/>
+      <w:r>
+        <w:t xml:space="preserve"> поддерживает сложные запросы, транзакции, индексы и другие функциональности, необходимые для эффективной работы службы технической </w:t>
+      </w:r>
+      <w:proofErr w:type="spellStart"/>
+      <w:r>
+        <w:t>подддержки</w:t>
+      </w:r>
+      <w:proofErr w:type="spellEnd"/>
+      <w:r>
+        <w:t xml:space="preserve">. Благодаря своей надежности и производительности, </w:t>
+      </w:r>
+      <w:proofErr w:type="spellStart"/>
+      <w:r>
+        <w:t>PostgreSQL</w:t>
+      </w:r>
+      <w:proofErr w:type="spellEnd"/>
+      <w:r>
+        <w:t xml:space="preserve"> является идеальным выбором для обработки и хранения больших объемов данных, которые могут возникать при обработке запросов и проблем от клиентов.</w:t>
+      </w:r>
+    </w:p>
+    <w:p/>
+    <w:p>
+      <w:r>
+        <w:t>Такой набор технологий обладает несколькими важными преимуществами:</w:t>
+      </w:r>
+    </w:p>
+    <w:p/>
+    <w:p>
+      <w:r>
+        <w:t xml:space="preserve">1. Интеграция и совместимость: Spring и </w:t>
+      </w:r>
+      <w:proofErr w:type="spellStart"/>
+      <w:r>
+        <w:t>React</w:t>
+      </w:r>
+      <w:proofErr w:type="spellEnd"/>
+      <w:r>
+        <w:t xml:space="preserve"> являются популярными и широко используемыми технологиями, которые хорошо взаимодействуют друг с другом. Использование Spring на серверной стороне и </w:t>
+      </w:r>
+      <w:proofErr w:type="spellStart"/>
+      <w:r>
+        <w:t>React</w:t>
+      </w:r>
+      <w:proofErr w:type="spellEnd"/>
+      <w:r>
+        <w:t xml:space="preserve"> на клиентской стороне позволяет легко передавать данные и взаимодействовать между компонентами приложения. Более того, Spring Boot облегчает развертывание и настройку приложения, а Spring Data JPA упрощает взаимодействие с базой данных </w:t>
+      </w:r>
+      <w:proofErr w:type="spellStart"/>
+      <w:r>
+        <w:t>PostgreSQL</w:t>
+      </w:r>
+      <w:proofErr w:type="spellEnd"/>
+      <w:r>
+        <w:t>.</w:t>
+      </w:r>
+    </w:p>
+    <w:p/>
+    <w:p>
+      <w:r>
+        <w:t xml:space="preserve">2. Производительность: Spring и </w:t>
+      </w:r>
+      <w:proofErr w:type="spellStart"/>
+      <w:r>
+        <w:t>React</w:t>
+      </w:r>
+      <w:proofErr w:type="spellEnd"/>
+      <w:r>
+        <w:t xml:space="preserve"> предлагают эффективные механизмы для обработки запросов и отрисовки пользовательского интерфейса. Сочетание этих технологий позволяет создать высокопроизводительное приложение, способное эффективно обрабатывать запросы и обеспечивать отзывчивый пользовательский опыт.</w:t>
+      </w:r>
+    </w:p>
+    <w:p/>
+    <w:p>
+      <w:r>
+        <w:lastRenderedPageBreak/>
+        <w:t>3. Безопасность: Spring Security обеспечивает надежную защиту приложения и позволяет реализовать функциональность аутентификации и авторизации с минимальными усилиями. Это особенно важно при работе с конфиденциальными данными клиентов в службе технической поддержки.</w:t>
+      </w:r>
+    </w:p>
+    <w:p/>
+    <w:p>
+      <w:r>
+        <w:t xml:space="preserve">4. Гибкость и масштабируемость: Использование модулярной архитектуры Spring и компонентного подхода </w:t>
+      </w:r>
+      <w:proofErr w:type="spellStart"/>
+      <w:r>
+        <w:t>React</w:t>
+      </w:r>
+      <w:proofErr w:type="spellEnd"/>
+      <w:r>
+        <w:t xml:space="preserve"> позволяет легко масштабировать и расширять функциональность приложения. Высокая гибкость этих технологий обеспечивает возможность быстрой адаптации к изменяющимся требованиям и потребностям службы технической поддержки.</w:t>
+      </w:r>
+    </w:p>
+    <w:p/>
+    <w:p>
+      <w:r>
+        <w:t xml:space="preserve">Таким образом, выбранный набор технологий - Spring (включая Spring Boot, Spring Data JPA и Spring Security), </w:t>
+      </w:r>
+      <w:proofErr w:type="spellStart"/>
+      <w:r>
+        <w:t>React</w:t>
+      </w:r>
+      <w:proofErr w:type="spellEnd"/>
+      <w:r>
+        <w:t xml:space="preserve"> и </w:t>
+      </w:r>
+      <w:proofErr w:type="spellStart"/>
+      <w:r>
+        <w:t>PostgreSQL</w:t>
+      </w:r>
+      <w:proofErr w:type="spellEnd"/>
+      <w:r>
+        <w:t xml:space="preserve"> - предлагает комплексное решение для разработки программного обеспечения, обеспечивая интеграцию, производительность, безопасность, гибкость и масштабируемость, необходимые для успешной автоматизации работы службы технической поддержки. </w:t>
+      </w:r>
+    </w:p>
+    <w:p/>
+    <w:p>
+      <w:r>
+        <w:t>Использование Spring Framework на серверной стороне, особенно в связке с модулями Spring Boot, Spring Data JPA и Spring Security, обеспечивает мощные инструменты разработки, упрощает управление зависимостями и конфигурацией приложения, а также предоставляет готовые решения для работы с базой данных и обеспечения безопасности приложения. Spring Boot, как фреймворк для разработки автономных приложений, позволяет создавать самодостаточные и легко развертываемые сервисы технической поддержки.</w:t>
+      </w:r>
+    </w:p>
+    <w:p/>
+    <w:p>
+      <w:r>
+        <w:t xml:space="preserve">Для клиентской части приложения выбран </w:t>
+      </w:r>
+      <w:proofErr w:type="spellStart"/>
+      <w:r>
+        <w:t>React</w:t>
+      </w:r>
+      <w:proofErr w:type="spellEnd"/>
+      <w:r>
+        <w:t xml:space="preserve">, который обладает высокой производительностью, гибкостью и простотой разработки пользовательских интерфейсов. </w:t>
+      </w:r>
+      <w:proofErr w:type="spellStart"/>
+      <w:r>
+        <w:t>React</w:t>
+      </w:r>
+      <w:proofErr w:type="spellEnd"/>
+      <w:r>
+        <w:t xml:space="preserve"> предоставляет мощные инструменты для создания компонентов, что упрощает повторное использование кода и обеспечивает модульность приложения. Благодаря виртуальному DOM и эффективному механизму отрисовки, </w:t>
+      </w:r>
+      <w:proofErr w:type="spellStart"/>
+      <w:r>
+        <w:t>React</w:t>
+      </w:r>
+      <w:proofErr w:type="spellEnd"/>
+      <w:r>
+        <w:t xml:space="preserve"> обеспечивает плавное и отзывчивое взаимодействие пользователя с интерфейсом.</w:t>
+      </w:r>
+    </w:p>
+    <w:p/>
+    <w:p>
+      <w:r>
+        <w:t xml:space="preserve">В качестве системы управления базами данных выбран </w:t>
+      </w:r>
+      <w:proofErr w:type="spellStart"/>
+      <w:r>
+        <w:t>PostgreSQL</w:t>
+      </w:r>
+      <w:proofErr w:type="spellEnd"/>
+      <w:r>
+        <w:t xml:space="preserve">. Это надежная и мощная СУБД с открытым исходным кодом, которая обеспечивает широкий набор функций для хранения, организации и </w:t>
+      </w:r>
+      <w:r>
+        <w:lastRenderedPageBreak/>
+        <w:t xml:space="preserve">обработки данных. </w:t>
+      </w:r>
+      <w:proofErr w:type="spellStart"/>
+      <w:r>
+        <w:t>PostgreSQL</w:t>
+      </w:r>
+      <w:proofErr w:type="spellEnd"/>
+      <w:r>
+        <w:t xml:space="preserve"> поддерживает сложные запросы, транзакции, индексы и обеспечивает надежность и производительность при работе с большими объемами данных, что особенно важно для эффективной обработки запросов и проблем от клиентов в рамках службы технической поддержки.</w:t>
+      </w:r>
+    </w:p>
+    <w:p/>
+    <w:p>
+      <w:r>
+        <w:t xml:space="preserve">Таким образом, выбранный набор технологий - Spring (включая Spring Boot, Spring Data JPA и Spring Security) на серверной стороне, </w:t>
+      </w:r>
+      <w:proofErr w:type="spellStart"/>
+      <w:r>
+        <w:t>React</w:t>
+      </w:r>
+      <w:proofErr w:type="spellEnd"/>
+      <w:r>
+        <w:t xml:space="preserve"> на клиентской стороне и </w:t>
+      </w:r>
+      <w:proofErr w:type="spellStart"/>
+      <w:r>
+        <w:t>PostgreSQL</w:t>
+      </w:r>
+      <w:proofErr w:type="spellEnd"/>
+      <w:r>
+        <w:t xml:space="preserve"> в качестве СУБД - обладает необходимыми возможностями и инструментами для разработки программного обеспечения, способного автоматизировать работу службы технической поддержки.</w:t>
+      </w:r>
+    </w:p>
+    <w:p/>
+    <w:p>
+      <w:r>
+        <w:t>Анализ предметной области и обоснование актуальности.</w:t>
+      </w:r>
+    </w:p>
+    <w:p/>
+    <w:p>
+      <w:r>
+        <w:t>Мой запрос:</w:t>
+      </w:r>
+    </w:p>
+    <w:p>
+      <w:r>
+        <w:t>Напиши анализ существующих подходов к автоматизации работы службы технической поддержки и обоснуй актуальность разработки. Программное обеспечение будет содержать в себе возможность создания заявок по проблемам клиентов, связанным с техникой - ремонт, замена, выдача новой техники, сдача на склад, и связанным программным обеспечением - трудности при работе, сбои, проблема с установкой, удалением и другие . Заявки будут разделены по категориям, приоритету и возможности удаленного решения проблемы. Сотрудники могут создавать эти заявки, а специалисты технической поддержки берут заявки в работу. В случае, если заявка не была взята в работу каким-то специалистом, в течении определенного количества часов, которое зависит от приоритета заявки, заявка автоматически назначается на специалиста по определенному алгоритму.</w:t>
+      </w:r>
+    </w:p>
+    <w:p>
+      <w:r>
+        <w:t>Анализ существующих подходов к автоматизации работы службы технической поддержки позволяет выявить сильные и слабые стороны различных решений и обосновать актуальность разработки программного обеспечения, описанного выше.</w:t>
+      </w:r>
+    </w:p>
+    <w:p/>
+    <w:p>
+      <w:r>
+        <w:t xml:space="preserve">Существующие подходы к автоматизации работы службы технической поддержки включают использование </w:t>
+      </w:r>
+      <w:proofErr w:type="spellStart"/>
+      <w:r>
+        <w:t>тикет</w:t>
+      </w:r>
+      <w:proofErr w:type="spellEnd"/>
+      <w:r>
+        <w:t>-систем, электронной почты, чат-ботов и специализированных программных решений. Каждый из этих подходов имеет свои преимущества и недостатки.</w:t>
+      </w:r>
+    </w:p>
+    <w:p/>
+    <w:p>
+      <w:proofErr w:type="spellStart"/>
+      <w:r>
+        <w:t>Тикет</w:t>
+      </w:r>
+      <w:proofErr w:type="spellEnd"/>
+      <w:r>
+        <w:t>-системы и электронная почта позволяют организовать процесс обработки запросов клиентов, однако они часто требуют ручной обработки и недостаточно эффективны при большом объеме заявок. Кроме того, в них отсутствует возможность автоматического назначения заявок на специалистов и контроля времени реагирования.</w:t>
+      </w:r>
+    </w:p>
+    <w:p/>
+    <w:p>
+      <w:r>
+        <w:t>Чат-боты становятся все более популярными и предлагают быстрый и интерактивный способ взаимодействия с клиентами. Однако они не всегда способны предоставить полноценное решение проблемы клиента и требуют наличия заранее подготовленных ответов и сценариев.</w:t>
+      </w:r>
+    </w:p>
+    <w:p/>
+    <w:p>
+      <w:r>
+        <w:t>Разработка программного обеспечения, описанного выше, предлагает решение, объединяющее преимущества различных подходов и обеспечивающее более эффективную автоматизацию работы службы технической поддержки. Возможность создания заявок, разделение их по категориям, приоритету и возможности удаленного решения проблемы позволяет структурировать процесс обработки запросов клиентов и повысить эффективность работы специалистов.</w:t>
+      </w:r>
+    </w:p>
+    <w:p/>
+    <w:p>
+      <w:r>
+        <w:t>Особенно актуальной является функциональность автоматического назначения заявок на специалистов. Это позволяет оптимизировать процесс распределения работы между сотрудниками и гарантировать быстрое реагирование на запросы клиентов. Алгоритм автоматического назначения заявок, зависящий от приоритета и времени реагирования, обеспечивает справедливое распределение нагрузки и минимизацию простоев в обработке заявок.</w:t>
+      </w:r>
+    </w:p>
+    <w:p/>
+    <w:p>
+      <w:r>
+        <w:t>Кроме того, разработанное программное обеспечение позволяет иметь централизованную систему управления заявками, что способствует лучшей организации и отслеживанию процесса обработки. Специалисты технической поддержки могут видеть все активные заявки, их приоритеты и статусы, что позволяет им эффективно планировать свою работу и сосредотачиваться на наиболее срочных и важных задачах.</w:t>
+      </w:r>
+    </w:p>
+    <w:p>
+      <w:r>
+        <w:t xml:space="preserve">Актуальность разработки программного обеспечения для автоматизации работы службы технической поддержки обосновывается не только повышением эффективности и качества обслуживания клиентов, но и </w:t>
+      </w:r>
+      <w:r>
+        <w:lastRenderedPageBreak/>
+        <w:t>сокращением затрат на техническую поддержку. Автоматизация позволяет сократить время на обработку и решение проблем, уменьшить необходимость в привлечении большого количества сотрудников и минимизировать человеческий фактор, который может привести к ошибкам или пропуску заявок.</w:t>
+      </w:r>
+    </w:p>
+    <w:p/>
+    <w:p>
+      <w:commentRangeStart w:id="0"/>
+      <w:r>
+        <w:rPr>
+          <w:highlight w:val="yellow"/>
+        </w:rPr>
+        <w:t>Кроме того, разработка программного обеспечения для автоматизации работы службы технической поддержки позволяет компании быть более конкурентоспособной на рынке. Быстрое и качественное реагирование на запросы клиентов, оперативное решение проблем и эффективное управление заявками способствуют улучшению имиджа компании и удовлетворенности клиентов. Это может привести к повышению лояльности клиентов, увеличению их доверия и повторным покупкам.</w:t>
+      </w:r>
+      <w:commentRangeEnd w:id="0"/>
+      <w:r>
+        <w:rPr>
+          <w:rStyle w:val="ad"/>
+        </w:rPr>
+        <w:commentReference w:id="0"/>
+      </w:r>
+    </w:p>
+    <w:p/>
+    <w:p>
+      <w:r>
+        <w:t>Таким образом, разработка программного обеспечения для автоматизации работы службы технической поддержки является актуальной и целесообразной задачей. Она позволяет эффективно организовать процессы обработки заявок, оптимизировать распределение задач между сотрудниками, повысить качество и скорость реагирования на запросы клиентов, а также сократить затраты и повысить конкурентоспособность компании на рынке.</w:t>
+      </w:r>
+    </w:p>
+    <w:p/>
+    <w:p>
+      <w:r>
+        <w:t xml:space="preserve">Разработка концептуальной </w:t>
+      </w:r>
+      <w:r>
+        <w:rPr>
+          <w:lang w:val="en-US"/>
+        </w:rPr>
+        <w:t>ER-</w:t>
+      </w:r>
+      <w:r>
+        <w:t>диаграммы.</w:t>
+      </w:r>
+    </w:p>
+    <w:p>
+      <w:pPr>
+        <w:rPr>
+          <w:rFonts w:ascii="Segoe UI" w:hAnsi="Segoe UI" w:cs="Segoe UI"/>
+          <w:color w:val="ECECF1"/>
+          <w:shd w:val="clear" w:color="auto" w:fill="343541"/>
+        </w:rPr>
+      </w:pPr>
+      <w:r>
+        <w:rPr>
+          <w:rFonts w:ascii="Segoe UI" w:hAnsi="Segoe UI" w:cs="Segoe UI"/>
+          <w:color w:val="ECECF1"/>
+          <w:shd w:val="clear" w:color="auto" w:fill="343541"/>
+        </w:rPr>
+        <w:t>Необходимо объединить клиента и специалиста в одну сущность - Сотрудник. Добавить для них роль в системе: Специалист технической поддержки, клиент(обычный работник компании) и администратор. Также каждый из них занимает определенную должность в компании и работает в определенном отделе. Сотрудники компании разделены по офисам. Также за каждым сотрудником закрепляется определенная техника, которая разделена по категориям. Внутри офиса у сотрудников есть рабочие места, что тоже необходимо выделить в отдельную сущность. Заявки необходимо разделить на заявки по ремонту устройств и решению проблем с программным обеспечением. К каждой заявке есть возможность прикладывать дополнительные файлы и комментарии.</w:t>
+      </w:r>
+    </w:p>
+    <w:p>
+      <w:r>
+        <w:lastRenderedPageBreak/>
+        <w:t>Извините за предыдущую неточность. Вот правильное описание связей на основе предоставленной информации:</w:t>
+      </w:r>
+    </w:p>
+    <w:p/>
+    <w:p>
+      <w:r>
+        <w:t>- Сущности:</w:t>
+      </w:r>
+    </w:p>
+    <w:p>
+      <w:r>
+        <w:t xml:space="preserve">  - Сотрудник: Содержит информацию о сотрудниках, включая их идентификаторы, имена, контактные данные, роли в системе (специалист технической поддержки, клиент, администратор), должности, отделы и принадлежность к офисам.</w:t>
+      </w:r>
+    </w:p>
+    <w:p>
+      <w:r>
+        <w:t xml:space="preserve">  - Техника: Представляет информацию о различных устройствах и программном обеспечении. Разделена на категории и имеет атрибуты, такие как идентификатор, название, описание и другие характеристики.</w:t>
+      </w:r>
+    </w:p>
+    <w:p>
+      <w:r>
+        <w:t xml:space="preserve">  - Рабочее место: Описывает физическое рабочее место в офисе, связанное с конкретным сотрудником. Имеет атрибуты, включающие идентификатор и расположение.</w:t>
+      </w:r>
+    </w:p>
+    <w:p>
+      <w:r>
+        <w:t xml:space="preserve">  - Заявка по ремонту: Содержит информацию о заявках на ремонт устройств. Включает идентификатор, описание проблемы, приоритет, статус и дату создания.</w:t>
+      </w:r>
+    </w:p>
+    <w:p>
+      <w:r>
+        <w:t xml:space="preserve">  - Заявка по программному обеспечению: Описывает заявки на решение проблем с программным обеспечением. Содержит идентификатор, описание проблемы, приоритет, статус и дату создания.</w:t>
+      </w:r>
+    </w:p>
+    <w:p>
+      <w:r>
+        <w:t xml:space="preserve">  - Файл: Связан с заявкой и представляет дополнительные файлы, прикрепленные к заявкам. Включает атрибуты, такие как идентификатор, название файла и путь к файлу.</w:t>
+      </w:r>
+    </w:p>
+    <w:p>
+      <w:r>
+        <w:t xml:space="preserve">  - Комментарий: Содержит комментарии, оставленные пользователями к заявкам. Включает идентификатор, текст комментария и дату добавления.</w:t>
+      </w:r>
+    </w:p>
+    <w:p/>
+    <w:p>
+      <w:r>
+        <w:t>- Связи:</w:t>
+      </w:r>
+    </w:p>
+    <w:p>
+      <w:r>
+        <w:t xml:space="preserve">  - Сотрудник-Техника: Устанавливает связь между сотрудником и закрепленной за ним техникой. Это отношение "закреплен за" между Сотрудником и Техникой.</w:t>
+      </w:r>
+    </w:p>
+    <w:p>
+      <w:r>
+        <w:t xml:space="preserve">  - Сотрудник-Рабочее место: Описывает связь между сотрудником и его рабочим местом в офисе. Сотрудник может иметь одно или несколько рабочих мест, а каждое рабочее место принадлежит только одному сотруднику. Это отношение "имеет" между Сотрудником и Рабочим местом.</w:t>
+      </w:r>
+    </w:p>
+    <w:p>
+      <w:r>
+        <w:lastRenderedPageBreak/>
+        <w:t>Заявка по ремонту-Техника: Определяет, к какой технике относится заявка по ремонту. Одна заявка по ремонту может быть связана с одной конкретной техникой, а техника может быть связана с несколькими заявками по ремонту. Это отношение "относится к" между Заявкой по ремонту и Техникой.</w:t>
+      </w:r>
+    </w:p>
+    <w:p>
+      <w:r>
+        <w:t>Заявка по программному обеспечению-Техника: Определяет, к какому программному обеспечению относится заявка по программному обеспечению. Одна заявка по программному обеспечению может быть связана с одним конкретным программным обеспечением, а программное обеспечение может быть связано с несколькими заявками по программному обеспечению. Это отношение "относится к" между Заявкой по программному обеспечению и Техникой.</w:t>
+      </w:r>
+    </w:p>
+    <w:p>
+      <w:r>
+        <w:t>Заявка-Файл: Устанавливает связь между заявкой и прикрепленными к ней файлами. Каждая заявка может иметь один или несколько файлов, а каждый файл может быть связан только с одной заявкой. Это отношение "имеет" между Заявкой и Файлом.</w:t>
+      </w:r>
+    </w:p>
+    <w:p>
+      <w:r>
+        <w:t>Заявка-Комментарий: Устанавливает связь между заявкой и комментариями, оставленными к ней. Каждая заявка может иметь один или несколько комментариев, а каждый комментарий может быть связан только с одной заявкой. Это отношение "имеет" между Заявкой и Комментарием.</w:t>
+      </w:r>
+    </w:p>
+    <w:p>
+      <w:r>
+        <w:t>Обновленная ER-диаграмма учитывает ваши требования и отражает связи между сущностями, которые были описаны. Помните, что это концептуальная ER-диаграмма, и детали реализации и атрибуты могут изменяться в зависимости от конкретных потребностей вашего проекта.</w:t>
       </w:r>
     </w:p>
     <w:sectPr>
@@ -85,6 +937,45 @@
     </w:sectPr>
   </w:body>
 </w:document>
+</file>
+
+<file path=word/comments.xml><?xml version="1.0" encoding="utf-8"?>
+<w:comments xmlns:wpc="http://schemas.microsoft.com/office/word/2010/wordprocessingCanvas" xmlns:cx="http://schemas.microsoft.com/office/drawing/2014/chartex" xmlns:cx1="http://schemas.microsoft.com/office/drawing/2015/9/8/chartex" xmlns:cx2="http://schemas.microsoft.com/office/drawing/2015/10/21/chartex" xmlns:cx3="http://schemas.microsoft.com/office/drawing/2016/5/9/chartex" xmlns:cx4="http://schemas.microsoft.com/office/drawing/2016/5/10/chartex" xmlns:cx5="http://schemas.microsoft.com/office/drawing/2016/5/11/chartex" xmlns:cx6="http://schemas.microsoft.com/office/drawing/2016/5/12/chartex" xmlns:cx7="http://schemas.microsoft.com/office/drawing/2016/5/13/chartex" xmlns:cx8="http://schemas.microsoft.com/office/drawing/2016/5/14/chartex" xmlns:mc="http://schemas.openxmlformats.org/markup-compatibility/2006" xmlns:aink="http://schemas.microsoft.com/office/drawing/2016/ink" xmlns:am3d="http://schemas.microsoft.com/office/drawing/2017/model3d" xmlns:o="urn:schemas-microsoft-com:office:office" xmlns:r="http://schemas.openxmlformats.org/officeDocument/2006/relationships" xmlns:m="http://schemas.openxmlformats.org/officeDocument/2006/math" xmlns:v="urn:schemas-microsoft-com:vml" xmlns:wp14="http://schemas.microsoft.com/office/word/2010/wordprocessingDrawing" xmlns:wp="http://schemas.openxmlformats.org/drawingml/2006/wordprocessingDrawing" xmlns:w10="urn:schemas-microsoft-com:office:word" xmlns:w="http://schemas.openxmlformats.org/wordprocessingml/2006/main" xmlns:w14="http://schemas.microsoft.com/office/word/2010/wordml" xmlns:w15="http://schemas.microsoft.com/office/word/2012/wordml" xmlns:w16cex="http://schemas.microsoft.com/office/word/2018/wordml/cex" xmlns:w16cid="http://schemas.microsoft.com/office/word/2016/wordml/cid" xmlns:w16="http://schemas.microsoft.com/office/word/2018/wordml" xmlns:w16sdtdh="http://schemas.microsoft.com/office/word/2020/wordml/sdtdatahash" xmlns:w16se="http://schemas.microsoft.com/office/word/2015/wordml/symex" xmlns:wpg="http://schemas.microsoft.com/office/word/2010/wordprocessingGroup" xmlns:wpi="http://schemas.microsoft.com/office/word/2010/wordprocessingInk" xmlns:wne="http://schemas.microsoft.com/office/word/2006/wordml" xmlns:wps="http://schemas.microsoft.com/office/word/2010/wordprocessingShape" mc:Ignorable="w14 w15 w16se w16cid w16 w16cex w16sdtdh wp14">
+  <w:comment w:id="0" w:author="Artem Shishkin" w:date="2023-05-12T12:50:00Z" w:initials="AS">
+    <w:p>
+      <w:pPr>
+        <w:pStyle w:val="ae"/>
+      </w:pPr>
+      <w:r>
+        <w:rPr>
+          <w:rStyle w:val="ad"/>
+        </w:rPr>
+        <w:annotationRef/>
+      </w:r>
+      <w:r>
+        <w:t>Сомнительная херня</w:t>
+      </w:r>
+    </w:p>
+  </w:comment>
+</w:comments>
+</file>
+
+<file path=word/commentsExtended.xml><?xml version="1.0" encoding="utf-8"?>
+<w15:commentsEx xmlns:wpc="http://schemas.microsoft.com/office/word/2010/wordprocessingCanvas" xmlns:cx="http://schemas.microsoft.com/office/drawing/2014/chartex" xmlns:cx1="http://schemas.microsoft.com/office/drawing/2015/9/8/chartex" xmlns:cx2="http://schemas.microsoft.com/office/drawing/2015/10/21/chartex" xmlns:cx3="http://schemas.microsoft.com/office/drawing/2016/5/9/chartex" xmlns:cx4="http://schemas.microsoft.com/office/drawing/2016/5/10/chartex" xmlns:cx5="http://schemas.microsoft.com/office/drawing/2016/5/11/chartex" xmlns:cx6="http://schemas.microsoft.com/office/drawing/2016/5/12/chartex" xmlns:cx7="http://schemas.microsoft.com/office/drawing/2016/5/13/chartex" xmlns:cx8="http://schemas.microsoft.com/office/drawing/2016/5/14/chartex" xmlns:mc="http://schemas.openxmlformats.org/markup-compatibility/2006" xmlns:aink="http://schemas.microsoft.com/office/drawing/2016/ink" xmlns:am3d="http://schemas.microsoft.com/office/drawing/2017/model3d" xmlns:o="urn:schemas-microsoft-com:office:office" xmlns:r="http://schemas.openxmlformats.org/officeDocument/2006/relationships" xmlns:m="http://schemas.openxmlformats.org/officeDocument/2006/math" xmlns:v="urn:schemas-microsoft-com:vml" xmlns:wp14="http://schemas.microsoft.com/office/word/2010/wordprocessingDrawing" xmlns:wp="http://schemas.openxmlformats.org/drawingml/2006/wordprocessingDrawing" xmlns:w10="urn:schemas-microsoft-com:office:word" xmlns:w="http://schemas.openxmlformats.org/wordprocessingml/2006/main" xmlns:w14="http://schemas.microsoft.com/office/word/2010/wordml" xmlns:w15="http://schemas.microsoft.com/office/word/2012/wordml" xmlns:w16cex="http://schemas.microsoft.com/office/word/2018/wordml/cex" xmlns:w16cid="http://schemas.microsoft.com/office/word/2016/wordml/cid" xmlns:w16="http://schemas.microsoft.com/office/word/2018/wordml" xmlns:w16sdtdh="http://schemas.microsoft.com/office/word/2020/wordml/sdtdatahash" xmlns:w16se="http://schemas.microsoft.com/office/word/2015/wordml/symex" xmlns:wpg="http://schemas.microsoft.com/office/word/2010/wordprocessingGroup" xmlns:wpi="http://schemas.microsoft.com/office/word/2010/wordprocessingInk" xmlns:wne="http://schemas.microsoft.com/office/word/2006/wordml" xmlns:wps="http://schemas.microsoft.com/office/word/2010/wordprocessingShape" mc:Ignorable="w14 w15 w16se w16cid w16 w16cex w16sdtdh wp14">
+  <w15:commentEx w15:paraId="0E7D94D9" w15:done="1"/>
+</w15:commentsEx>
+</file>
+
+<file path=word/commentsExtensible.xml><?xml version="1.0" encoding="utf-8"?>
+<w16cex:commentsExtensible xmlns:wpc="http://schemas.microsoft.com/office/word/2010/wordprocessingCanvas" xmlns:cx="http://schemas.microsoft.com/office/drawing/2014/chartex" xmlns:cx1="http://schemas.microsoft.com/office/drawing/2015/9/8/chartex" xmlns:cx2="http://schemas.microsoft.com/office/drawing/2015/10/21/chartex" xmlns:cx3="http://schemas.microsoft.com/office/drawing/2016/5/9/chartex" xmlns:cx4="http://schemas.microsoft.com/office/drawing/2016/5/10/chartex" xmlns:cx5="http://schemas.microsoft.com/office/drawing/2016/5/11/chartex" xmlns:cx6="http://schemas.microsoft.com/office/drawing/2016/5/12/chartex" xmlns:cx7="http://schemas.microsoft.com/office/drawing/2016/5/13/chartex" xmlns:cx8="http://schemas.microsoft.com/office/drawing/2016/5/14/chartex" xmlns:mc="http://schemas.openxmlformats.org/markup-compatibility/2006" xmlns:aink="http://schemas.microsoft.com/office/drawing/2016/ink" xmlns:am3d="http://schemas.microsoft.com/office/drawing/2017/model3d" xmlns:o="urn:schemas-microsoft-com:office:office" xmlns:r="http://schemas.openxmlformats.org/officeDocument/2006/relationships" xmlns:m="http://schemas.openxmlformats.org/officeDocument/2006/math" xmlns:v="urn:schemas-microsoft-com:vml" xmlns:wp14="http://schemas.microsoft.com/office/word/2010/wordprocessingDrawing" xmlns:wp="http://schemas.openxmlformats.org/drawingml/2006/wordprocessingDrawing" xmlns:w10="urn:schemas-microsoft-com:office:word" xmlns:w="http://schemas.openxmlformats.org/wordprocessingml/2006/main" xmlns:w14="http://schemas.microsoft.com/office/word/2010/wordml" xmlns:w15="http://schemas.microsoft.com/office/word/2012/wordml" xmlns:w16cex="http://schemas.microsoft.com/office/word/2018/wordml/cex" xmlns:w16cid="http://schemas.microsoft.com/office/word/2016/wordml/cid" xmlns:w16="http://schemas.microsoft.com/office/word/2018/wordml" xmlns:w16sdtdh="http://schemas.microsoft.com/office/word/2020/wordml/sdtdatahash" xmlns:w16se="http://schemas.microsoft.com/office/word/2015/wordml/symex" xmlns:wpg="http://schemas.microsoft.com/office/word/2010/wordprocessingGroup" xmlns:wpi="http://schemas.microsoft.com/office/word/2010/wordprocessingInk" xmlns:wne="http://schemas.microsoft.com/office/word/2006/wordml" xmlns:wps="http://schemas.microsoft.com/office/word/2010/wordprocessingShape" mc:Ignorable="w14 w15 w16se w16cid w16 w16cex w16sdtdh wp14">
+  <w16cex:commentExtensible w16cex:durableId="2808B4B3" w16cex:dateUtc="2023-05-12T09:50:00Z"/>
+</w16cex:commentsExtensible>
+</file>
+
+<file path=word/commentsIds.xml><?xml version="1.0" encoding="utf-8"?>
+<w16cid:commentsIds xmlns:wpc="http://schemas.microsoft.com/office/word/2010/wordprocessingCanvas" xmlns:cx="http://schemas.microsoft.com/office/drawing/2014/chartex" xmlns:cx1="http://schemas.microsoft.com/office/drawing/2015/9/8/chartex" xmlns:cx2="http://schemas.microsoft.com/office/drawing/2015/10/21/chartex" xmlns:cx3="http://schemas.microsoft.com/office/drawing/2016/5/9/chartex" xmlns:cx4="http://schemas.microsoft.com/office/drawing/2016/5/10/chartex" xmlns:cx5="http://schemas.microsoft.com/office/drawing/2016/5/11/chartex" xmlns:cx6="http://schemas.microsoft.com/office/drawing/2016/5/12/chartex" xmlns:cx7="http://schemas.microsoft.com/office/drawing/2016/5/13/chartex" xmlns:cx8="http://schemas.microsoft.com/office/drawing/2016/5/14/chartex" xmlns:mc="http://schemas.openxmlformats.org/markup-compatibility/2006" xmlns:aink="http://schemas.microsoft.com/office/drawing/2016/ink" xmlns:am3d="http://schemas.microsoft.com/office/drawing/2017/model3d" xmlns:o="urn:schemas-microsoft-com:office:office" xmlns:r="http://schemas.openxmlformats.org/officeDocument/2006/relationships" xmlns:m="http://schemas.openxmlformats.org/officeDocument/2006/math" xmlns:v="urn:schemas-microsoft-com:vml" xmlns:wp14="http://schemas.microsoft.com/office/word/2010/wordprocessingDrawing" xmlns:wp="http://schemas.openxmlformats.org/drawingml/2006/wordprocessingDrawing" xmlns:w10="urn:schemas-microsoft-com:office:word" xmlns:w="http://schemas.openxmlformats.org/wordprocessingml/2006/main" xmlns:w14="http://schemas.microsoft.com/office/word/2010/wordml" xmlns:w15="http://schemas.microsoft.com/office/word/2012/wordml" xmlns:w16cex="http://schemas.microsoft.com/office/word/2018/wordml/cex" xmlns:w16cid="http://schemas.microsoft.com/office/word/2016/wordml/cid" xmlns:w16="http://schemas.microsoft.com/office/word/2018/wordml" xmlns:w16sdtdh="http://schemas.microsoft.com/office/word/2020/wordml/sdtdatahash" xmlns:w16se="http://schemas.microsoft.com/office/word/2015/wordml/symex" xmlns:wpg="http://schemas.microsoft.com/office/word/2010/wordprocessingGroup" xmlns:wpi="http://schemas.microsoft.com/office/word/2010/wordprocessingInk" xmlns:wne="http://schemas.microsoft.com/office/word/2006/wordml" xmlns:wps="http://schemas.microsoft.com/office/word/2010/wordprocessingShape" mc:Ignorable="w14 w15 w16se w16cid w16 w16cex w16sdtdh wp14">
+  <w16cid:commentId w16cid:paraId="0E7D94D9" w16cid:durableId="2808B4B3"/>
+</w16cid:commentsIds>
 </file>
 
 <file path=word/numbering.xml><?xml version="1.0" encoding="utf-8"?>
@@ -224,6 +1115,14 @@
     <w:abstractNumId w:val="0"/>
   </w:num>
 </w:numbering>
+</file>
+
+<file path=word/people.xml><?xml version="1.0" encoding="utf-8"?>
+<w15:people xmlns:wpc="http://schemas.microsoft.com/office/word/2010/wordprocessingCanvas" xmlns:cx="http://schemas.microsoft.com/office/drawing/2014/chartex" xmlns:cx1="http://schemas.microsoft.com/office/drawing/2015/9/8/chartex" xmlns:cx2="http://schemas.microsoft.com/office/drawing/2015/10/21/chartex" xmlns:cx3="http://schemas.microsoft.com/office/drawing/2016/5/9/chartex" xmlns:cx4="http://schemas.microsoft.com/office/drawing/2016/5/10/chartex" xmlns:cx5="http://schemas.microsoft.com/office/drawing/2016/5/11/chartex" xmlns:cx6="http://schemas.microsoft.com/office/drawing/2016/5/12/chartex" xmlns:cx7="http://schemas.microsoft.com/office/drawing/2016/5/13/chartex" xmlns:cx8="http://schemas.microsoft.com/office/drawing/2016/5/14/chartex" xmlns:mc="http://schemas.openxmlformats.org/markup-compatibility/2006" xmlns:aink="http://schemas.microsoft.com/office/drawing/2016/ink" xmlns:am3d="http://schemas.microsoft.com/office/drawing/2017/model3d" xmlns:o="urn:schemas-microsoft-com:office:office" xmlns:r="http://schemas.openxmlformats.org/officeDocument/2006/relationships" xmlns:m="http://schemas.openxmlformats.org/officeDocument/2006/math" xmlns:v="urn:schemas-microsoft-com:vml" xmlns:wp14="http://schemas.microsoft.com/office/word/2010/wordprocessingDrawing" xmlns:wp="http://schemas.openxmlformats.org/drawingml/2006/wordprocessingDrawing" xmlns:w10="urn:schemas-microsoft-com:office:word" xmlns:w="http://schemas.openxmlformats.org/wordprocessingml/2006/main" xmlns:w14="http://schemas.microsoft.com/office/word/2010/wordml" xmlns:w15="http://schemas.microsoft.com/office/word/2012/wordml" xmlns:w16cex="http://schemas.microsoft.com/office/word/2018/wordml/cex" xmlns:w16cid="http://schemas.microsoft.com/office/word/2016/wordml/cid" xmlns:w16="http://schemas.microsoft.com/office/word/2018/wordml" xmlns:w16sdtdh="http://schemas.microsoft.com/office/word/2020/wordml/sdtdatahash" xmlns:w16se="http://schemas.microsoft.com/office/word/2015/wordml/symex" xmlns:wpg="http://schemas.microsoft.com/office/word/2010/wordprocessingGroup" xmlns:wpi="http://schemas.microsoft.com/office/word/2010/wordprocessingInk" xmlns:wne="http://schemas.microsoft.com/office/word/2006/wordml" xmlns:wps="http://schemas.microsoft.com/office/word/2010/wordprocessingShape" mc:Ignorable="w14 w15 w16se w16cid w16 w16cex w16sdtdh wp14">
+  <w15:person w15:author="Artem Shishkin">
+    <w15:presenceInfo w15:providerId="None" w15:userId="Artem Shishkin"/>
+  </w15:person>
+</w15:people>
 </file>
 
 <file path=word/styles.xml><?xml version="1.0" encoding="utf-8"?>
@@ -933,6 +1832,76 @@
       <w:lang w:eastAsia="ru-RU"/>
     </w:rPr>
   </w:style>
+  <w:style w:type="character" w:styleId="ad">
+    <w:name w:val="annotation reference"/>
+    <w:basedOn w:val="a0"/>
+    <w:uiPriority w:val="99"/>
+    <w:semiHidden/>
+    <w:unhideWhenUsed/>
+    <w:rsid w:val="00A446A1"/>
+    <w:rPr>
+      <w:sz w:val="16"/>
+      <w:szCs w:val="16"/>
+    </w:rPr>
+  </w:style>
+  <w:style w:type="paragraph" w:styleId="ae">
+    <w:name w:val="annotation text"/>
+    <w:basedOn w:val="a"/>
+    <w:link w:val="af"/>
+    <w:uiPriority w:val="99"/>
+    <w:semiHidden/>
+    <w:unhideWhenUsed/>
+    <w:rsid w:val="00A446A1"/>
+    <w:pPr>
+      <w:spacing w:line="240" w:lineRule="auto"/>
+    </w:pPr>
+    <w:rPr>
+      <w:sz w:val="20"/>
+      <w:szCs w:val="20"/>
+    </w:rPr>
+  </w:style>
+  <w:style w:type="character" w:customStyle="1" w:styleId="af">
+    <w:name w:val="Текст примечания Знак"/>
+    <w:basedOn w:val="a0"/>
+    <w:link w:val="ae"/>
+    <w:uiPriority w:val="99"/>
+    <w:semiHidden/>
+    <w:rsid w:val="00A446A1"/>
+    <w:rPr>
+      <w:rFonts w:ascii="Times New Roman" w:hAnsi="Times New Roman"/>
+      <w:sz w:val="20"/>
+      <w:szCs w:val="20"/>
+    </w:rPr>
+  </w:style>
+  <w:style w:type="paragraph" w:styleId="af0">
+    <w:name w:val="annotation subject"/>
+    <w:basedOn w:val="ae"/>
+    <w:next w:val="ae"/>
+    <w:link w:val="af1"/>
+    <w:uiPriority w:val="99"/>
+    <w:semiHidden/>
+    <w:unhideWhenUsed/>
+    <w:rsid w:val="00A446A1"/>
+    <w:rPr>
+      <w:b/>
+      <w:bCs/>
+    </w:rPr>
+  </w:style>
+  <w:style w:type="character" w:customStyle="1" w:styleId="af1">
+    <w:name w:val="Тема примечания Знак"/>
+    <w:basedOn w:val="af"/>
+    <w:link w:val="af0"/>
+    <w:uiPriority w:val="99"/>
+    <w:semiHidden/>
+    <w:rsid w:val="00A446A1"/>
+    <w:rPr>
+      <w:rFonts w:ascii="Times New Roman" w:hAnsi="Times New Roman"/>
+      <w:b/>
+      <w:bCs/>
+      <w:sz w:val="20"/>
+      <w:szCs w:val="20"/>
+    </w:rPr>
+  </w:style>
 </w:styles>
 </file>
 

</xml_diff>